<commit_message>
I added the ShoppingListCreateModel and added some Required decorator attributes to the ShoppingListItemModel and the ShoppingListModel.
</commit_message>
<xml_diff>
--- a/Documentation.docx
+++ b/Documentation.docx
@@ -6,9 +6,20 @@
       <w:r>
         <w:t>September 7, 2016:  Setup of initial project, using individual user accounts for login and authentication (gold level); we’ve included it in the initial setup since Visual Studio will generate this functionality for us.</w:t>
       </w:r>
+    </w:p>
+    <w:p>
+      <w:r>
+        <w:t>Also, the bronze feature of “clearing items” refers to the shopping list, not individual items.</w:t>
+      </w:r>
       <w:bookmarkStart w:id="0" w:name="_GoBack"/>
       <w:bookmarkEnd w:id="0"/>
     </w:p>
+    <w:p>
+      <w:r>
+        <w:t>Note from yesterday:  “color” property is to change the color of the text of the list and its contents.</w:t>
+      </w:r>
+    </w:p>
+    <w:p/>
     <w:sectPr>
       <w:pgSz w:w="12240" w:h="15840"/>
       <w:pgMar w:top="1440" w:right="1440" w:bottom="1440" w:left="1440" w:header="720" w:footer="720" w:gutter="0"/>

</xml_diff>

<commit_message>
I added the Note property to the ShoppingListItemModel class and deleted the NoteModel class.
</commit_message>
<xml_diff>
--- a/Documentation.docx
+++ b/Documentation.docx
@@ -6,18 +6,43 @@
       <w:r>
         <w:t>September 7, 2016:  Setup of initial project, using individual user accounts for login and authentication (gold level); we’ve included it in the initial setup since Visual Studio will generate this functionality for us.</w:t>
       </w:r>
+      <w:r>
+        <w:t xml:space="preserve">  Created a separate file for “priority” </w:t>
+      </w:r>
+      <w:proofErr w:type="spellStart"/>
+      <w:r>
+        <w:t>enum</w:t>
+      </w:r>
+      <w:proofErr w:type="spellEnd"/>
+      <w:r>
+        <w:t>.</w:t>
+      </w:r>
     </w:p>
     <w:p>
       <w:r>
         <w:t>Also, the bronze feature of “clearing items” refers to the shopping list, not individual items.</w:t>
       </w:r>
+    </w:p>
+    <w:p>
+      <w:r>
+        <w:t>Note from yesterday:  “color” property is to change the color of the text of the list and its contents.</w:t>
+      </w:r>
+    </w:p>
+    <w:p/>
+    <w:p>
+      <w:r>
+        <w:t xml:space="preserve">September 8, 2016:  added the Note property to the </w:t>
+      </w:r>
+      <w:proofErr w:type="spellStart"/>
+      <w:r>
+        <w:t>ShoppingListItem</w:t>
+      </w:r>
+      <w:proofErr w:type="spellEnd"/>
+      <w:r>
+        <w:t xml:space="preserve"> Model as a string, instead of setting it up as its own class.  We feel that this will make it more convenient for the end user.</w:t>
+      </w:r>
       <w:bookmarkStart w:id="0" w:name="_GoBack"/>
       <w:bookmarkEnd w:id="0"/>
-    </w:p>
-    <w:p>
-      <w:r>
-        <w:t>Note from yesterday:  “color” property is to change the color of the text of the list and its contents.</w:t>
-      </w:r>
     </w:p>
     <w:p/>
     <w:sectPr>

</xml_diff>

<commit_message>
Latest update for the docuementation.
</commit_message>
<xml_diff>
--- a/Documentation.docx
+++ b/Documentation.docx
@@ -41,9 +41,17 @@
       <w:r>
         <w:t xml:space="preserve"> Model as a string, instead of setting it up as its own class.  We feel that this will make it more convenient for the end user.</w:t>
       </w:r>
+    </w:p>
+    <w:p>
+      <w:r>
+        <w:t>Ordering and sorting are the same thing</w:t>
+      </w:r>
+    </w:p>
+    <w:p>
       <w:bookmarkStart w:id="0" w:name="_GoBack"/>
       <w:bookmarkEnd w:id="0"/>
     </w:p>
+    <w:p/>
     <w:p/>
     <w:sectPr>
       <w:pgSz w:w="12240" w:h="15840"/>

</xml_diff>

<commit_message>
made changes on the front end
</commit_message>
<xml_diff>
--- a/Documentation.docx
+++ b/Documentation.docx
@@ -82,10 +82,15 @@
         <w:t xml:space="preserve"> Jennifer finished connecting the database, Chris worked on the bootstrap files and studied the checkboxes for the list in MVC, and Sean worked on figuring out how to make the color field work to change the colors using HEX#. </w:t>
       </w:r>
     </w:p>
+    <w:p/>
     <w:p>
+      <w:r>
+        <w:t xml:space="preserve">September 12, 2016: Sean worked on the color feature and was able to get it to work. Jennifer was able to add some view processes and making them </w:t>
+      </w:r>
       <w:bookmarkStart w:id="0" w:name="_GoBack"/>
       <w:bookmarkEnd w:id="0"/>
     </w:p>
+    <w:p/>
     <w:p/>
     <w:p/>
     <w:p/>
@@ -222,6 +227,7 @@
     <w:lsdException w:name="HTML Sample" w:semiHidden="1" w:unhideWhenUsed="1"/>
     <w:lsdException w:name="HTML Typewriter" w:semiHidden="1" w:unhideWhenUsed="1"/>
     <w:lsdException w:name="HTML Variable" w:semiHidden="1" w:unhideWhenUsed="1"/>
+    <w:lsdException w:name="Normal Table" w:semiHidden="1" w:unhideWhenUsed="1"/>
     <w:lsdException w:name="annotation subject" w:semiHidden="1" w:unhideWhenUsed="1"/>
     <w:lsdException w:name="No List" w:semiHidden="1" w:unhideWhenUsed="1"/>
     <w:lsdException w:name="Outline List 1" w:semiHidden="1" w:unhideWhenUsed="1"/>
@@ -267,9 +273,11 @@
     <w:lsdException w:name="Table Subtle 1" w:semiHidden="1" w:unhideWhenUsed="1"/>
     <w:lsdException w:name="Table Subtle 2" w:semiHidden="1" w:unhideWhenUsed="1"/>
     <w:lsdException w:name="Table Web 1" w:semiHidden="1" w:unhideWhenUsed="1"/>
+    <w:lsdException w:name="Table Web 2" w:semiHidden="1" w:unhideWhenUsed="1"/>
     <w:lsdException w:name="Table Web 3" w:semiHidden="1" w:unhideWhenUsed="1"/>
     <w:lsdException w:name="Balloon Text" w:semiHidden="1" w:unhideWhenUsed="1"/>
     <w:lsdException w:name="Table Grid" w:uiPriority="39"/>
+    <w:lsdException w:name="Table Theme" w:semiHidden="1" w:unhideWhenUsed="1"/>
     <w:lsdException w:name="Placeholder Text" w:semiHidden="1"/>
     <w:lsdException w:name="No Spacing" w:uiPriority="1" w:qFormat="1"/>
     <w:lsdException w:name="Light Shading" w:uiPriority="60"/>

</xml_diff>

<commit_message>
added some documentation files
</commit_message>
<xml_diff>
--- a/Documentation.docx
+++ b/Documentation.docx
@@ -85,10 +85,92 @@
     <w:p/>
     <w:p>
       <w:r>
-        <w:t xml:space="preserve">September 12, 2016: Sean worked on the color feature and was able to get it to work. Jennifer was able to add some view processes and making them </w:t>
+        <w:rPr>
+          <w:b/>
+        </w:rPr>
+        <w:t>September</w:t>
+      </w:r>
+      <w:r>
+        <w:rPr>
+          <w:b/>
+        </w:rPr>
+        <w:t xml:space="preserve"> 13</w:t>
+      </w:r>
+      <w:r>
+        <w:rPr>
+          <w:b/>
+        </w:rPr>
+        <w:t>, 2016</w:t>
+      </w:r>
+      <w:r>
+        <w:t xml:space="preserve">: Sean worked on the color feature and was able to get it to work. Jennifer was able to add some view processes and making them </w:t>
+      </w:r>
+      <w:r>
+        <w:t xml:space="preserve">work with each other. </w:t>
+      </w:r>
+    </w:p>
+    <w:p>
+      <w:r>
+        <w:rPr>
+          <w:b/>
+        </w:rPr>
+        <w:t>September 14, 2016:</w:t>
+      </w:r>
+      <w:r>
+        <w:t xml:space="preserve"> Worked on the checkbox function of the app and finalizing some features in the app. Worked on GitHub issues as Sean’s computer is holding information a couple days old. </w:t>
+      </w:r>
+    </w:p>
+    <w:p>
+      <w:r>
+        <w:rPr>
+          <w:b/>
+        </w:rPr>
+        <w:t>September 15, 2016:</w:t>
+      </w:r>
+      <w:r>
+        <w:t xml:space="preserve"> Chris worked on the front end of the project as Sean was fixing some issues with the color feature and Jennifer was fixing some of the cascading delete options. </w:t>
+      </w:r>
+    </w:p>
+    <w:p>
+      <w:r>
+        <w:rPr>
+          <w:b/>
+        </w:rPr>
+        <w:t>September 16, 2016:</w:t>
+      </w:r>
+      <w:r>
+        <w:t xml:space="preserve"> Chris continued to work on the front end of the project as Sean and Jennifer cleared up any issues that we were having with the app so it would be ready for the presentation on Monday. Sean got help from David </w:t>
+      </w:r>
+      <w:proofErr w:type="spellStart"/>
+      <w:r>
+        <w:t>Fancher</w:t>
+      </w:r>
+      <w:proofErr w:type="spellEnd"/>
+      <w:r>
+        <w:t xml:space="preserve"> and they deleted his branch to fix his GitHub issues. </w:t>
+      </w:r>
+    </w:p>
+    <w:p>
+      <w:r>
+        <w:rPr>
+          <w:b/>
+        </w:rPr>
+        <w:t>September 19, 2016:</w:t>
+      </w:r>
+      <w:r>
+        <w:rPr>
+          <w:b/>
+        </w:rPr>
+        <w:t xml:space="preserve"> </w:t>
+      </w:r>
+      <w:r>
+        <w:t>Practicing our presentation, finalizing,</w:t>
       </w:r>
       <w:bookmarkStart w:id="0" w:name="_GoBack"/>
       <w:bookmarkEnd w:id="0"/>
+      <w:r>
+        <w:t xml:space="preserve"> and deploying app as we prepare to present our new product today. </w:t>
+      </w:r>
     </w:p>
     <w:p/>
     <w:p/>

</xml_diff>